<commit_message>
Letter and Spell Printouts
</commit_message>
<xml_diff>
--- a/Explanation Book/Magic Book of Spells.docx
+++ b/Explanation Book/Magic Book of Spells.docx
@@ -16,13 +16,13 @@
           <w:noProof/>
         </w:rPr>
         <w:drawing>
-          <wp:anchor distT="0" distB="0" distL="114300" distR="114300" simplePos="0" relativeHeight="251658240" behindDoc="0" locked="1" layoutInCell="1" allowOverlap="1" wp14:anchorId="6FF5B0B8" wp14:editId="18E4F3A8">
+          <wp:anchor distT="0" distB="0" distL="114300" distR="114300" simplePos="0" relativeHeight="251658240" behindDoc="0" locked="1" layoutInCell="1" allowOverlap="1" wp14:anchorId="6FF5B0B8" wp14:editId="410B63B0">
             <wp:simplePos x="0" y="0"/>
             <wp:positionH relativeFrom="margin">
               <wp:align>center</wp:align>
             </wp:positionH>
             <wp:positionV relativeFrom="page">
-              <wp:align>top</wp:align>
+              <wp:posOffset>266700</wp:posOffset>
             </wp:positionV>
             <wp:extent cx="2834640" cy="2834640"/>
             <wp:effectExtent l="0" t="0" r="0" b="0"/>
@@ -228,7 +228,27 @@
         <w:rPr>
           <w:rFonts w:ascii="Baskerville Old Face" w:hAnsi="Baskerville Old Face"/>
         </w:rPr>
-        <w:t xml:space="preserve">Please find enclosed a list of all necessary books and equipment. </w:t>
+        <w:t>Please find enclosed a list of all necessary books and equipment</w:t>
+      </w:r>
+      <w:r>
+        <w:rPr>
+          <w:rFonts w:ascii="Baskerville Old Face" w:hAnsi="Baskerville Old Face"/>
+        </w:rPr>
+        <w:t xml:space="preserve">, in the form of </w:t>
+      </w:r>
+      <w:proofErr w:type="gramStart"/>
+      <w:r>
+        <w:rPr>
+          <w:rFonts w:ascii="Baskerville Old Face" w:hAnsi="Baskerville Old Face"/>
+        </w:rPr>
+        <w:t>a muggle</w:t>
+      </w:r>
+      <w:proofErr w:type="gramEnd"/>
+      <w:r>
+        <w:rPr>
+          <w:rFonts w:ascii="Baskerville Old Face" w:hAnsi="Baskerville Old Face"/>
+        </w:rPr>
+        <w:t xml:space="preserve"> QR code. Please scan this code and watch the muggle “video” before continuing. </w:t>
       </w:r>
     </w:p>
     <w:p>
@@ -254,19 +274,7 @@
         <w:rPr>
           <w:rFonts w:ascii="Baskerville Old Face" w:hAnsi="Baskerville Old Face"/>
         </w:rPr>
-        <w:t xml:space="preserve">. To decide what member of the house will be awarded the honor of attending our school, you must engage in a friendly duel amongst yourselves. Wands and instructions are provided hereafter by </w:t>
-      </w:r>
-      <w:r>
-        <w:rPr>
-          <w:rFonts w:ascii="Baskerville Old Face" w:hAnsi="Baskerville Old Face"/>
-        </w:rPr>
-        <w:t>Garrick Ollivander</w:t>
-      </w:r>
-      <w:r>
-        <w:rPr>
-          <w:rFonts w:ascii="Baskerville Old Face" w:hAnsi="Baskerville Old Face"/>
-        </w:rPr>
-        <w:t xml:space="preserve">. </w:t>
+        <w:t>. To decide what member of the house will be awarded the honor of attending our school, you must engage in a friendly duel amongst yourselves.</w:t>
       </w:r>
     </w:p>
     <w:p>
@@ -281,6 +289,20 @@
         </w:rPr>
         <w:t xml:space="preserve">May the odds ever be in your favor… oh wait wrong movie. </w:t>
       </w:r>
+    </w:p>
+    <w:p>
+      <w:pPr>
+        <w:rPr>
+          <w:rFonts w:ascii="Baskerville Old Face" w:hAnsi="Baskerville Old Face"/>
+        </w:rPr>
+      </w:pPr>
+    </w:p>
+    <w:p>
+      <w:pPr>
+        <w:rPr>
+          <w:rFonts w:ascii="Baskerville Old Face" w:hAnsi="Baskerville Old Face"/>
+        </w:rPr>
+      </w:pPr>
     </w:p>
     <w:p>
       <w:pPr>
@@ -389,906 +411,6 @@
         </w:rPr>
         <w:t>Deputy Headmistress</w:t>
       </w:r>
-    </w:p>
-    <w:p>
-      <w:pPr>
-        <w:rPr>
-          <w:rFonts w:ascii="Baskerville Old Face" w:hAnsi="Baskerville Old Face"/>
-        </w:rPr>
-      </w:pPr>
-    </w:p>
-    <w:p>
-      <w:pPr>
-        <w:rPr>
-          <w:rFonts w:ascii="Baskerville Old Face" w:hAnsi="Baskerville Old Face"/>
-        </w:rPr>
-      </w:pPr>
-    </w:p>
-    <w:p>
-      <w:pPr>
-        <w:pStyle w:val="Title"/>
-        <w:jc w:val="center"/>
-        <w:rPr>
-          <w:rFonts w:ascii="Baskerville Old Face" w:hAnsi="Baskerville Old Face"/>
-        </w:rPr>
-      </w:pPr>
-      <w:r>
-        <w:rPr>
-          <w:rFonts w:ascii="Baskerville Old Face" w:hAnsi="Baskerville Old Face"/>
-        </w:rPr>
-        <w:lastRenderedPageBreak/>
-        <w:t>Magic Book of Spells</w:t>
-      </w:r>
-    </w:p>
-    <w:p>
-      <w:pPr>
-        <w:rPr>
-          <w:rFonts w:ascii="Baskerville Old Face" w:hAnsi="Baskerville Old Face"/>
-        </w:rPr>
-      </w:pPr>
-    </w:p>
-    <w:p>
-      <w:pPr>
-        <w:rPr>
-          <w:rFonts w:ascii="Baskerville Old Face" w:hAnsi="Baskerville Old Face"/>
-        </w:rPr>
-      </w:pPr>
-      <w:r>
-        <w:rPr>
-          <w:rFonts w:ascii="Baskerville Old Face" w:hAnsi="Baskerville Old Face"/>
-        </w:rPr>
-        <w:t xml:space="preserve">Dear prospective students, </w:t>
-      </w:r>
-    </w:p>
-    <w:p>
-      <w:pPr>
-        <w:rPr>
-          <w:rFonts w:ascii="Baskerville Old Face" w:hAnsi="Baskerville Old Face"/>
-        </w:rPr>
-      </w:pPr>
-      <w:r>
-        <w:rPr>
-          <w:rFonts w:ascii="Baskerville Old Face" w:hAnsi="Baskerville Old Face"/>
-        </w:rPr>
-        <w:t xml:space="preserve">As aforementioned, enclosed are your wands and instructions, to determine which amongst you will have the privilege to attend Hogwarts. Do note that these wands are a new breed of invention of my own, as they are not the full capacity wands that you may expect inside my shop. This is reflected in both their appearance and power. Rest assured that this is purely for safety reasons, and to avoid conflict with the law set forth by the Ministry of Magic concerning the use of Underage Magic. </w:t>
-      </w:r>
-    </w:p>
-    <w:p>
-      <w:pPr>
-        <w:rPr>
-          <w:rFonts w:ascii="Baskerville Old Face" w:hAnsi="Baskerville Old Face"/>
-        </w:rPr>
-      </w:pPr>
-      <w:r>
-        <w:rPr>
-          <w:rFonts w:ascii="Baskerville Old Face" w:hAnsi="Baskerville Old Face"/>
-        </w:rPr>
-        <w:t>Each of your wands is limited to the use of only 9 spells, the same spells for each wand. While these appear to have the same names as spells you may have heard of before, they do not display the same magical properties. Due to this reason, make sure that you read the consequences of each spell carefully. They will be included shortly.</w:t>
-      </w:r>
-    </w:p>
-    <w:p>
-      <w:pPr>
-        <w:rPr>
-          <w:rFonts w:ascii="Baskerville Old Face" w:hAnsi="Baskerville Old Face"/>
-        </w:rPr>
-      </w:pPr>
-      <w:r>
-        <w:rPr>
-          <w:rFonts w:ascii="Baskerville Old Face" w:hAnsi="Baskerville Old Face"/>
-        </w:rPr>
-        <w:t>I will now instruct you on how you will engage in a formal and friendly duel amongst your fellows.</w:t>
-      </w:r>
-    </w:p>
-    <w:p>
-      <w:pPr>
-        <w:rPr>
-          <w:rFonts w:ascii="Baskerville Old Face" w:hAnsi="Baskerville Old Face"/>
-        </w:rPr>
-      </w:pPr>
-      <w:r>
-        <w:rPr>
-          <w:rFonts w:ascii="Baskerville Old Face" w:hAnsi="Baskerville Old Face"/>
-        </w:rPr>
-        <w:t xml:space="preserve">First, turn on your wands. You will know that your wand is on when the screen is illuminated with text. This text will change and is the waiting screen for the duel. </w:t>
-      </w:r>
-    </w:p>
-    <w:p>
-      <w:pPr>
-        <w:rPr>
-          <w:rFonts w:ascii="Baskerville Old Face" w:hAnsi="Baskerville Old Face"/>
-        </w:rPr>
-      </w:pPr>
-      <w:r>
-        <w:rPr>
-          <w:rFonts w:ascii="Baskerville Old Face" w:hAnsi="Baskerville Old Face"/>
-        </w:rPr>
-        <w:t xml:space="preserve">Next, activate the Goblet of Fire. This will serve as your base station. You will see a </w:t>
-      </w:r>
-      <w:r>
-        <w:rPr>
-          <w:rFonts w:ascii="Baskerville Old Face" w:hAnsi="Baskerville Old Face"/>
-        </w:rPr>
-        <w:t>range</w:t>
-      </w:r>
-      <w:r>
-        <w:rPr>
-          <w:rFonts w:ascii="Baskerville Old Face" w:hAnsi="Baskerville Old Face"/>
-        </w:rPr>
-        <w:t xml:space="preserve"> of different </w:t>
-      </w:r>
-      <w:r>
-        <w:rPr>
-          <w:rFonts w:ascii="Baskerville Old Face" w:hAnsi="Baskerville Old Face"/>
-        </w:rPr>
-        <w:t xml:space="preserve">time options for the game. Hold each of your wands as close to the goblet as you can. Press the button in the goblet to toggle through the duel timed options and hold down the button to select one of them. This will start the duel! The goblet will now reflect the time that is left. </w:t>
-      </w:r>
-    </w:p>
-    <w:p>
-      <w:pPr>
-        <w:rPr>
-          <w:rFonts w:ascii="Baskerville Old Face" w:hAnsi="Baskerville Old Face"/>
-        </w:rPr>
-      </w:pPr>
-      <w:r>
-        <w:rPr>
-          <w:rFonts w:ascii="Baskerville Old Face" w:hAnsi="Baskerville Old Face"/>
-        </w:rPr>
-        <w:t xml:space="preserve">You will know that you have successfully joined the duel when your wand flashes with a green start screen, and buzzes. If you don’t get this screen, don’t panic! The goblet will send out this message every 10 seconds, so stay close until you receive the green start screen. If for some reason you get disconnected, you can join the game at any time by turning on your wand and holding it near the Goblet. </w:t>
-      </w:r>
-    </w:p>
-    <w:p>
-      <w:pPr>
-        <w:rPr>
-          <w:rFonts w:ascii="Baskerville Old Face" w:hAnsi="Baskerville Old Face"/>
-        </w:rPr>
-      </w:pPr>
-      <w:r>
-        <w:rPr>
-          <w:rFonts w:ascii="Baskerville Old Face" w:hAnsi="Baskerville Old Face"/>
-        </w:rPr>
-        <w:t xml:space="preserve"> </w:t>
-      </w:r>
-    </w:p>
-    <w:p>
-      <w:pPr>
-        <w:rPr>
-          <w:rFonts w:ascii="Baskerville Old Face" w:hAnsi="Baskerville Old Face"/>
-        </w:rPr>
-      </w:pPr>
-    </w:p>
-    <w:p>
-      <w:pPr>
-        <w:rPr>
-          <w:rFonts w:ascii="Baskerville Old Face" w:hAnsi="Baskerville Old Face"/>
-        </w:rPr>
-      </w:pPr>
-    </w:p>
-    <w:p>
-      <w:pPr>
-        <w:rPr>
-          <w:rFonts w:ascii="Baskerville Old Face" w:hAnsi="Baskerville Old Face"/>
-        </w:rPr>
-      </w:pPr>
-    </w:p>
-    <w:p>
-      <w:pPr>
-        <w:rPr>
-          <w:rFonts w:ascii="Baskerville Old Face" w:hAnsi="Baskerville Old Face"/>
-          <w:b/>
-          <w:bCs/>
-        </w:rPr>
-      </w:pPr>
-      <w:r>
-        <w:rPr>
-          <w:rFonts w:ascii="Baskerville Old Face" w:hAnsi="Baskerville Old Face"/>
-        </w:rPr>
-        <w:t xml:space="preserve">Expelliarmus: </w:t>
-      </w:r>
-      <w:r>
-        <w:rPr>
-          <w:rFonts w:ascii="Baskerville Old Face" w:hAnsi="Baskerville Old Face"/>
-          <w:b/>
-          <w:bCs/>
-        </w:rPr>
-        <w:t>YL</w:t>
-      </w:r>
-    </w:p>
-    <w:p>
-      <w:pPr>
-        <w:pStyle w:val="ListParagraph"/>
-        <w:numPr>
-          <w:ilvl w:val="0"/>
-          <w:numId w:val="1"/>
-        </w:numPr>
-        <w:rPr>
-          <w:rFonts w:ascii="Baskerville Old Face" w:hAnsi="Baskerville Old Face"/>
-        </w:rPr>
-      </w:pPr>
-      <w:r>
-        <w:rPr>
-          <w:rFonts w:ascii="Baskerville Old Face" w:hAnsi="Baskerville Old Face"/>
-        </w:rPr>
-        <w:t>Does nothing to yourself</w:t>
-      </w:r>
-    </w:p>
-    <w:p>
-      <w:pPr>
-        <w:pStyle w:val="ListParagraph"/>
-        <w:numPr>
-          <w:ilvl w:val="0"/>
-          <w:numId w:val="1"/>
-        </w:numPr>
-        <w:rPr>
-          <w:rFonts w:ascii="Baskerville Old Face" w:hAnsi="Baskerville Old Face"/>
-        </w:rPr>
-      </w:pPr>
-      <w:r>
-        <w:rPr>
-          <w:rFonts w:ascii="Baskerville Old Face" w:hAnsi="Baskerville Old Face"/>
-        </w:rPr>
-        <w:t>Stun opponents for 7 seconds</w:t>
-      </w:r>
-    </w:p>
-    <w:p>
-      <w:pPr>
-        <w:pStyle w:val="ListParagraph"/>
-        <w:numPr>
-          <w:ilvl w:val="0"/>
-          <w:numId w:val="1"/>
-        </w:numPr>
-        <w:rPr>
-          <w:rFonts w:ascii="Baskerville Old Face" w:hAnsi="Baskerville Old Face"/>
-        </w:rPr>
-      </w:pPr>
-      <w:r>
-        <w:rPr>
-          <w:rFonts w:ascii="Baskerville Old Face" w:hAnsi="Baskerville Old Face"/>
-        </w:rPr>
-        <w:lastRenderedPageBreak/>
-        <w:t xml:space="preserve">-25 points off opponents </w:t>
-      </w:r>
-    </w:p>
-    <w:p>
-      <w:pPr>
-        <w:rPr>
-          <w:rFonts w:ascii="Baskerville Old Face" w:hAnsi="Baskerville Old Face"/>
-          <w:b/>
-          <w:bCs/>
-        </w:rPr>
-      </w:pPr>
-      <w:r>
-        <w:rPr>
-          <w:rFonts w:ascii="Baskerville Old Face" w:hAnsi="Baskerville Old Face"/>
-        </w:rPr>
-        <w:t xml:space="preserve">Sectumsempra: </w:t>
-      </w:r>
-      <w:r>
-        <w:rPr>
-          <w:rFonts w:ascii="Baskerville Old Face" w:hAnsi="Baskerville Old Face"/>
-          <w:b/>
-          <w:bCs/>
-        </w:rPr>
-        <w:t>YR</w:t>
-      </w:r>
-    </w:p>
-    <w:p>
-      <w:pPr>
-        <w:pStyle w:val="ListParagraph"/>
-        <w:numPr>
-          <w:ilvl w:val="0"/>
-          <w:numId w:val="1"/>
-        </w:numPr>
-        <w:rPr>
-          <w:rFonts w:ascii="Baskerville Old Face" w:hAnsi="Baskerville Old Face"/>
-        </w:rPr>
-      </w:pPr>
-      <w:r>
-        <w:rPr>
-          <w:rFonts w:ascii="Baskerville Old Face" w:hAnsi="Baskerville Old Face"/>
-        </w:rPr>
-        <w:t>Stun yourself for 10 seconds</w:t>
-      </w:r>
-    </w:p>
-    <w:p>
-      <w:pPr>
-        <w:pStyle w:val="ListParagraph"/>
-        <w:numPr>
-          <w:ilvl w:val="0"/>
-          <w:numId w:val="1"/>
-        </w:numPr>
-        <w:rPr>
-          <w:rFonts w:ascii="Baskerville Old Face" w:hAnsi="Baskerville Old Face"/>
-        </w:rPr>
-      </w:pPr>
-      <w:r>
-        <w:rPr>
-          <w:rFonts w:ascii="Baskerville Old Face" w:hAnsi="Baskerville Old Face"/>
-        </w:rPr>
-        <w:t>-50 points off yourself</w:t>
-      </w:r>
-    </w:p>
-    <w:p>
-      <w:pPr>
-        <w:pStyle w:val="ListParagraph"/>
-        <w:numPr>
-          <w:ilvl w:val="0"/>
-          <w:numId w:val="1"/>
-        </w:numPr>
-        <w:rPr>
-          <w:rFonts w:ascii="Baskerville Old Face" w:hAnsi="Baskerville Old Face"/>
-        </w:rPr>
-      </w:pPr>
-      <w:r>
-        <w:rPr>
-          <w:rFonts w:ascii="Baskerville Old Face" w:hAnsi="Baskerville Old Face"/>
-        </w:rPr>
-        <w:t>Shield opponents for 10 seconds</w:t>
-      </w:r>
-    </w:p>
-    <w:p>
-      <w:pPr>
-        <w:pStyle w:val="ListParagraph"/>
-        <w:numPr>
-          <w:ilvl w:val="0"/>
-          <w:numId w:val="1"/>
-        </w:numPr>
-        <w:rPr>
-          <w:rFonts w:ascii="Baskerville Old Face" w:hAnsi="Baskerville Old Face"/>
-        </w:rPr>
-      </w:pPr>
-      <w:r>
-        <w:rPr>
-          <w:rFonts w:ascii="Baskerville Old Face" w:hAnsi="Baskerville Old Face"/>
-        </w:rPr>
-        <w:t>-100 points off opponents</w:t>
-      </w:r>
-    </w:p>
-    <w:p>
-      <w:pPr>
-        <w:rPr>
-          <w:rFonts w:ascii="Baskerville Old Face" w:hAnsi="Baskerville Old Face"/>
-          <w:b/>
-          <w:bCs/>
-        </w:rPr>
-      </w:pPr>
-      <w:r>
-        <w:rPr>
-          <w:rFonts w:ascii="Baskerville Old Face" w:hAnsi="Baskerville Old Face"/>
-        </w:rPr>
-        <w:t xml:space="preserve">Protego: </w:t>
-      </w:r>
-      <w:r>
-        <w:rPr>
-          <w:rFonts w:ascii="Baskerville Old Face" w:hAnsi="Baskerville Old Face"/>
-          <w:b/>
-          <w:bCs/>
-        </w:rPr>
-        <w:t>PB</w:t>
-      </w:r>
-    </w:p>
-    <w:p>
-      <w:pPr>
-        <w:pStyle w:val="ListParagraph"/>
-        <w:numPr>
-          <w:ilvl w:val="0"/>
-          <w:numId w:val="1"/>
-        </w:numPr>
-        <w:rPr>
-          <w:rFonts w:ascii="Baskerville Old Face" w:hAnsi="Baskerville Old Face"/>
-        </w:rPr>
-      </w:pPr>
-      <w:r>
-        <w:rPr>
-          <w:rFonts w:ascii="Baskerville Old Face" w:hAnsi="Baskerville Old Face"/>
-        </w:rPr>
-        <w:t>Shield yourself for 20 seconds</w:t>
-      </w:r>
-    </w:p>
-    <w:p>
-      <w:pPr>
-        <w:pStyle w:val="ListParagraph"/>
-        <w:numPr>
-          <w:ilvl w:val="0"/>
-          <w:numId w:val="1"/>
-        </w:numPr>
-        <w:rPr>
-          <w:rFonts w:ascii="Baskerville Old Face" w:hAnsi="Baskerville Old Face"/>
-        </w:rPr>
-      </w:pPr>
-      <w:r>
-        <w:rPr>
-          <w:rFonts w:ascii="Baskerville Old Face" w:hAnsi="Baskerville Old Face"/>
-        </w:rPr>
-        <w:t>Stun yourself for 5 seconds</w:t>
-      </w:r>
-    </w:p>
-    <w:p>
-      <w:pPr>
-        <w:pStyle w:val="ListParagraph"/>
-        <w:numPr>
-          <w:ilvl w:val="0"/>
-          <w:numId w:val="1"/>
-        </w:numPr>
-        <w:rPr>
-          <w:rFonts w:ascii="Baskerville Old Face" w:hAnsi="Baskerville Old Face"/>
-        </w:rPr>
-      </w:pPr>
-      <w:r>
-        <w:rPr>
-          <w:rFonts w:ascii="Baskerville Old Face" w:hAnsi="Baskerville Old Face"/>
-        </w:rPr>
-        <w:t>Give yourself 25 points</w:t>
-      </w:r>
-    </w:p>
-    <w:p>
-      <w:pPr>
-        <w:pStyle w:val="ListParagraph"/>
-        <w:numPr>
-          <w:ilvl w:val="0"/>
-          <w:numId w:val="1"/>
-        </w:numPr>
-        <w:rPr>
-          <w:rFonts w:ascii="Baskerville Old Face" w:hAnsi="Baskerville Old Face"/>
-        </w:rPr>
-      </w:pPr>
-      <w:r>
-        <w:rPr>
-          <w:rFonts w:ascii="Baskerville Old Face" w:hAnsi="Baskerville Old Face"/>
-        </w:rPr>
-        <w:t>Does nothing to others</w:t>
-      </w:r>
-    </w:p>
-    <w:p>
-      <w:pPr>
-        <w:rPr>
-          <w:rFonts w:ascii="Baskerville Old Face" w:hAnsi="Baskerville Old Face"/>
-          <w:b/>
-          <w:bCs/>
-        </w:rPr>
-      </w:pPr>
-      <w:r>
-        <w:rPr>
-          <w:rFonts w:ascii="Baskerville Old Face" w:hAnsi="Baskerville Old Face"/>
-        </w:rPr>
-        <w:t xml:space="preserve">Protego Maxima: </w:t>
-      </w:r>
-      <w:r>
-        <w:rPr>
-          <w:rFonts w:ascii="Baskerville Old Face" w:hAnsi="Baskerville Old Face"/>
-          <w:b/>
-          <w:bCs/>
-        </w:rPr>
-        <w:t>PF</w:t>
-      </w:r>
-    </w:p>
-    <w:p>
-      <w:pPr>
-        <w:pStyle w:val="ListParagraph"/>
-        <w:numPr>
-          <w:ilvl w:val="0"/>
-          <w:numId w:val="1"/>
-        </w:numPr>
-        <w:rPr>
-          <w:rFonts w:ascii="Baskerville Old Face" w:hAnsi="Baskerville Old Face"/>
-        </w:rPr>
-      </w:pPr>
-      <w:r>
-        <w:rPr>
-          <w:rFonts w:ascii="Baskerville Old Face" w:hAnsi="Baskerville Old Face"/>
-        </w:rPr>
-        <w:t>Shields yourself and others for 20 seconds</w:t>
-      </w:r>
-    </w:p>
-    <w:p>
-      <w:pPr>
-        <w:rPr>
-          <w:rFonts w:ascii="Baskerville Old Face" w:hAnsi="Baskerville Old Face"/>
-          <w:b/>
-          <w:bCs/>
-        </w:rPr>
-      </w:pPr>
-      <w:r>
-        <w:rPr>
-          <w:rFonts w:ascii="Baskerville Old Face" w:hAnsi="Baskerville Old Face"/>
-        </w:rPr>
-        <w:t xml:space="preserve">Wingardium Leviosa: </w:t>
-      </w:r>
-      <w:r>
-        <w:rPr>
-          <w:rFonts w:ascii="Baskerville Old Face" w:hAnsi="Baskerville Old Face"/>
-          <w:b/>
-          <w:bCs/>
-        </w:rPr>
-        <w:t>YR, PF</w:t>
-      </w:r>
-    </w:p>
-    <w:p>
-      <w:pPr>
-        <w:pStyle w:val="ListParagraph"/>
-        <w:numPr>
-          <w:ilvl w:val="0"/>
-          <w:numId w:val="1"/>
-        </w:numPr>
-        <w:rPr>
-          <w:rFonts w:ascii="Baskerville Old Face" w:hAnsi="Baskerville Old Face"/>
-        </w:rPr>
-      </w:pPr>
-      <w:r>
-        <w:rPr>
-          <w:rFonts w:ascii="Baskerville Old Face" w:hAnsi="Baskerville Old Face"/>
-        </w:rPr>
-        <w:t>Stun yourself for 10 seconds</w:t>
-      </w:r>
-    </w:p>
-    <w:p>
-      <w:pPr>
-        <w:pStyle w:val="ListParagraph"/>
-        <w:numPr>
-          <w:ilvl w:val="0"/>
-          <w:numId w:val="1"/>
-        </w:numPr>
-        <w:rPr>
-          <w:rFonts w:ascii="Baskerville Old Face" w:hAnsi="Baskerville Old Face"/>
-        </w:rPr>
-      </w:pPr>
-      <w:r>
-        <w:rPr>
-          <w:rFonts w:ascii="Baskerville Old Face" w:hAnsi="Baskerville Old Face"/>
-        </w:rPr>
-        <w:t>Give yourself 100 points</w:t>
-      </w:r>
-    </w:p>
-    <w:p>
-      <w:pPr>
-        <w:pStyle w:val="ListParagraph"/>
-        <w:numPr>
-          <w:ilvl w:val="0"/>
-          <w:numId w:val="1"/>
-        </w:numPr>
-        <w:rPr>
-          <w:rFonts w:ascii="Baskerville Old Face" w:hAnsi="Baskerville Old Face"/>
-        </w:rPr>
-      </w:pPr>
-      <w:r>
-        <w:rPr>
-          <w:rFonts w:ascii="Baskerville Old Face" w:hAnsi="Baskerville Old Face"/>
-        </w:rPr>
-        <w:t>Shield others for 10 seconds</w:t>
-      </w:r>
-    </w:p>
-    <w:p>
-      <w:pPr>
-        <w:pStyle w:val="ListParagraph"/>
-        <w:numPr>
-          <w:ilvl w:val="0"/>
-          <w:numId w:val="1"/>
-        </w:numPr>
-        <w:rPr>
-          <w:rFonts w:ascii="Baskerville Old Face" w:hAnsi="Baskerville Old Face"/>
-        </w:rPr>
-      </w:pPr>
-      <w:r>
-        <w:rPr>
-          <w:rFonts w:ascii="Baskerville Old Face" w:hAnsi="Baskerville Old Face"/>
-        </w:rPr>
-        <w:t>-50 points off opponents</w:t>
-      </w:r>
-    </w:p>
-    <w:p>
-      <w:pPr>
-        <w:rPr>
-          <w:rFonts w:ascii="Baskerville Old Face" w:hAnsi="Baskerville Old Face"/>
-          <w:b/>
-          <w:bCs/>
-        </w:rPr>
-      </w:pPr>
-      <w:r>
-        <w:rPr>
-          <w:rFonts w:ascii="Baskerville Old Face" w:hAnsi="Baskerville Old Face"/>
-        </w:rPr>
-        <w:t xml:space="preserve">Patrificus Totalus: </w:t>
-      </w:r>
-      <w:r>
-        <w:rPr>
-          <w:rFonts w:ascii="Baskerville Old Face" w:hAnsi="Baskerville Old Face"/>
-          <w:b/>
-          <w:bCs/>
-        </w:rPr>
-        <w:t>RCW, RCCW</w:t>
-      </w:r>
-    </w:p>
-    <w:p>
-      <w:pPr>
-        <w:pStyle w:val="ListParagraph"/>
-        <w:numPr>
-          <w:ilvl w:val="0"/>
-          <w:numId w:val="1"/>
-        </w:numPr>
-        <w:rPr>
-          <w:rFonts w:ascii="Baskerville Old Face" w:hAnsi="Baskerville Old Face"/>
-        </w:rPr>
-      </w:pPr>
-      <w:r>
-        <w:rPr>
-          <w:rFonts w:ascii="Baskerville Old Face" w:hAnsi="Baskerville Old Face"/>
-        </w:rPr>
-        <w:t>Stun yourself for 10 seconds</w:t>
-      </w:r>
-    </w:p>
-    <w:p>
-      <w:pPr>
-        <w:pStyle w:val="ListParagraph"/>
-        <w:numPr>
-          <w:ilvl w:val="0"/>
-          <w:numId w:val="1"/>
-        </w:numPr>
-        <w:rPr>
-          <w:rFonts w:ascii="Baskerville Old Face" w:hAnsi="Baskerville Old Face"/>
-        </w:rPr>
-      </w:pPr>
-      <w:r>
-        <w:rPr>
-          <w:rFonts w:ascii="Baskerville Old Face" w:hAnsi="Baskerville Old Face"/>
-        </w:rPr>
-        <w:t>-100 points off opponents</w:t>
-      </w:r>
-    </w:p>
-    <w:p>
-      <w:pPr>
-        <w:rPr>
-          <w:rFonts w:ascii="Baskerville Old Face" w:hAnsi="Baskerville Old Face"/>
-          <w:b/>
-          <w:bCs/>
-        </w:rPr>
-      </w:pPr>
-      <w:r>
-        <w:rPr>
-          <w:rFonts w:ascii="Baskerville Old Face" w:hAnsi="Baskerville Old Face"/>
-        </w:rPr>
-        <w:t xml:space="preserve">Incendio: </w:t>
-      </w:r>
-      <w:r>
-        <w:rPr>
-          <w:rFonts w:ascii="Baskerville Old Face" w:hAnsi="Baskerville Old Face"/>
-          <w:b/>
-          <w:bCs/>
-        </w:rPr>
-        <w:t>RCCW</w:t>
-      </w:r>
-    </w:p>
-    <w:p>
-      <w:pPr>
-        <w:pStyle w:val="ListParagraph"/>
-        <w:numPr>
-          <w:ilvl w:val="0"/>
-          <w:numId w:val="1"/>
-        </w:numPr>
-        <w:rPr>
-          <w:rFonts w:ascii="Baskerville Old Face" w:hAnsi="Baskerville Old Face"/>
-        </w:rPr>
-      </w:pPr>
-      <w:r>
-        <w:rPr>
-          <w:rFonts w:ascii="Baskerville Old Face" w:hAnsi="Baskerville Old Face"/>
-        </w:rPr>
-        <w:t>Stun yourself for 15 seconds</w:t>
-      </w:r>
-    </w:p>
-    <w:p>
-      <w:pPr>
-        <w:pStyle w:val="ListParagraph"/>
-        <w:numPr>
-          <w:ilvl w:val="0"/>
-          <w:numId w:val="1"/>
-        </w:numPr>
-        <w:rPr>
-          <w:rFonts w:ascii="Baskerville Old Face" w:hAnsi="Baskerville Old Face"/>
-        </w:rPr>
-      </w:pPr>
-      <w:r>
-        <w:rPr>
-          <w:rFonts w:ascii="Baskerville Old Face" w:hAnsi="Baskerville Old Face"/>
-        </w:rPr>
-        <w:t>Shield opponents for 10 seconds</w:t>
-      </w:r>
-    </w:p>
-    <w:p>
-      <w:pPr>
-        <w:pStyle w:val="ListParagraph"/>
-        <w:numPr>
-          <w:ilvl w:val="0"/>
-          <w:numId w:val="1"/>
-        </w:numPr>
-        <w:rPr>
-          <w:rFonts w:ascii="Baskerville Old Face" w:hAnsi="Baskerville Old Face"/>
-        </w:rPr>
-      </w:pPr>
-      <w:r>
-        <w:rPr>
-          <w:rFonts w:ascii="Baskerville Old Face" w:hAnsi="Baskerville Old Face"/>
-        </w:rPr>
-        <w:t>-50 points off opponents</w:t>
-      </w:r>
-    </w:p>
-    <w:p>
-      <w:pPr>
-        <w:rPr>
-          <w:rFonts w:ascii="Baskerville Old Face" w:hAnsi="Baskerville Old Face"/>
-          <w:b/>
-          <w:bCs/>
-        </w:rPr>
-      </w:pPr>
-      <w:r>
-        <w:rPr>
-          <w:rFonts w:ascii="Baskerville Old Face" w:hAnsi="Baskerville Old Face"/>
-        </w:rPr>
-        <w:t xml:space="preserve">Stupify: </w:t>
-      </w:r>
-      <w:r>
-        <w:rPr>
-          <w:rFonts w:ascii="Baskerville Old Face" w:hAnsi="Baskerville Old Face"/>
-          <w:b/>
-          <w:bCs/>
-        </w:rPr>
-        <w:t>RCW</w:t>
-      </w:r>
-    </w:p>
-    <w:p>
-      <w:pPr>
-        <w:pStyle w:val="ListParagraph"/>
-        <w:numPr>
-          <w:ilvl w:val="0"/>
-          <w:numId w:val="1"/>
-        </w:numPr>
-        <w:rPr>
-          <w:rFonts w:ascii="Baskerville Old Face" w:hAnsi="Baskerville Old Face"/>
-        </w:rPr>
-      </w:pPr>
-      <w:r>
-        <w:rPr>
-          <w:rFonts w:ascii="Baskerville Old Face" w:hAnsi="Baskerville Old Face"/>
-        </w:rPr>
-        <w:t>Stun yourself for 10 seconds</w:t>
-      </w:r>
-    </w:p>
-    <w:p>
-      <w:pPr>
-        <w:pStyle w:val="ListParagraph"/>
-        <w:numPr>
-          <w:ilvl w:val="0"/>
-          <w:numId w:val="1"/>
-        </w:numPr>
-        <w:rPr>
-          <w:rFonts w:ascii="Baskerville Old Face" w:hAnsi="Baskerville Old Face"/>
-        </w:rPr>
-      </w:pPr>
-      <w:r>
-        <w:rPr>
-          <w:rFonts w:ascii="Baskerville Old Face" w:hAnsi="Baskerville Old Face"/>
-        </w:rPr>
-        <w:t>Give yourself 50 points</w:t>
-      </w:r>
-    </w:p>
-    <w:p>
-      <w:pPr>
-        <w:pStyle w:val="ListParagraph"/>
-        <w:numPr>
-          <w:ilvl w:val="0"/>
-          <w:numId w:val="1"/>
-        </w:numPr>
-        <w:rPr>
-          <w:rFonts w:ascii="Baskerville Old Face" w:hAnsi="Baskerville Old Face"/>
-        </w:rPr>
-      </w:pPr>
-      <w:r>
-        <w:rPr>
-          <w:rFonts w:ascii="Baskerville Old Face" w:hAnsi="Baskerville Old Face"/>
-        </w:rPr>
-        <w:t>Stun opponents for 10 seconds</w:t>
-      </w:r>
-    </w:p>
-    <w:p>
-      <w:pPr>
-        <w:pStyle w:val="ListParagraph"/>
-        <w:numPr>
-          <w:ilvl w:val="0"/>
-          <w:numId w:val="1"/>
-        </w:numPr>
-        <w:rPr>
-          <w:rFonts w:ascii="Baskerville Old Face" w:hAnsi="Baskerville Old Face"/>
-        </w:rPr>
-      </w:pPr>
-      <w:r>
-        <w:rPr>
-          <w:rFonts w:ascii="Baskerville Old Face" w:hAnsi="Baskerville Old Face"/>
-        </w:rPr>
-        <w:t>-25 points off opponents</w:t>
-      </w:r>
-    </w:p>
-    <w:p>
-      <w:pPr>
-        <w:rPr>
-          <w:rFonts w:ascii="Baskerville Old Face" w:hAnsi="Baskerville Old Face"/>
-          <w:b/>
-          <w:bCs/>
-        </w:rPr>
-      </w:pPr>
-      <w:r>
-        <w:rPr>
-          <w:rFonts w:ascii="Baskerville Old Face" w:hAnsi="Baskerville Old Face"/>
-        </w:rPr>
-        <w:t xml:space="preserve">Advada Kedavera: </w:t>
-      </w:r>
-      <w:r>
-        <w:rPr>
-          <w:rFonts w:ascii="Baskerville Old Face" w:hAnsi="Baskerville Old Face"/>
-          <w:b/>
-          <w:bCs/>
-        </w:rPr>
-        <w:t>PB, PF</w:t>
-      </w:r>
-    </w:p>
-    <w:p>
-      <w:pPr>
-        <w:pStyle w:val="ListParagraph"/>
-        <w:numPr>
-          <w:ilvl w:val="0"/>
-          <w:numId w:val="1"/>
-        </w:numPr>
-        <w:rPr>
-          <w:rFonts w:ascii="Baskerville Old Face" w:hAnsi="Baskerville Old Face"/>
-        </w:rPr>
-      </w:pPr>
-      <w:r>
-        <w:rPr>
-          <w:rFonts w:ascii="Baskerville Old Face" w:hAnsi="Baskerville Old Face"/>
-        </w:rPr>
-        <w:lastRenderedPageBreak/>
-        <w:t>Stun yourself for 20 seconds</w:t>
-      </w:r>
-    </w:p>
-    <w:p>
-      <w:pPr>
-        <w:pStyle w:val="ListParagraph"/>
-        <w:numPr>
-          <w:ilvl w:val="0"/>
-          <w:numId w:val="1"/>
-        </w:numPr>
-        <w:rPr>
-          <w:rFonts w:ascii="Baskerville Old Face" w:hAnsi="Baskerville Old Face"/>
-        </w:rPr>
-      </w:pPr>
-      <w:r>
-        <w:rPr>
-          <w:rFonts w:ascii="Baskerville Old Face" w:hAnsi="Baskerville Old Face"/>
-        </w:rPr>
-        <w:t xml:space="preserve">-100 points off yourself </w:t>
-      </w:r>
-    </w:p>
-    <w:p>
-      <w:pPr>
-        <w:pStyle w:val="ListParagraph"/>
-        <w:numPr>
-          <w:ilvl w:val="0"/>
-          <w:numId w:val="1"/>
-        </w:numPr>
-        <w:rPr>
-          <w:rFonts w:ascii="Baskerville Old Face" w:hAnsi="Baskerville Old Face"/>
-        </w:rPr>
-      </w:pPr>
-      <w:r>
-        <w:rPr>
-          <w:rFonts w:ascii="Baskerville Old Face" w:hAnsi="Baskerville Old Face"/>
-        </w:rPr>
-        <w:t xml:space="preserve">-200 points off opponents </w:t>
-      </w:r>
-    </w:p>
-    <w:p>
-      <w:pPr>
-        <w:rPr>
-          <w:rFonts w:ascii="Baskerville Old Face" w:hAnsi="Baskerville Old Face"/>
-        </w:rPr>
-      </w:pPr>
     </w:p>
     <w:sectPr>
       <w:pgSz w:w="12240" w:h="15840"/>
@@ -2023,6 +1145,7 @@
   <w:style w:type="character" w:default="1" w:styleId="DefaultParagraphFont">
     <w:name w:val="Default Paragraph Font"/>
     <w:uiPriority w:val="1"/>
+    <w:semiHidden/>
     <w:unhideWhenUsed/>
   </w:style>
   <w:style w:type="table" w:default="1" w:styleId="TableNormal">

</xml_diff>